<commit_message>
Minor text corrections on home page about DST. Removed unused files.
</commit_message>
<xml_diff>
--- a/documenation/website content.docx
+++ b/documenation/website content.docx
@@ -22,15 +22,26 @@
     </w:p>
     <w:p/>
     <w:p>
+      <w:bookmarkStart w:id="0" w:name="_GoBack"/>
       <w:proofErr w:type="spellStart"/>
       <w:r>
         <w:t>DST’er</w:t>
       </w:r>
+      <w:r>
+        <w:t>s</w:t>
+      </w:r>
       <w:proofErr w:type="spellEnd"/>
       <w:r>
-        <w:t xml:space="preserve"> enjoy a dog-friendly relaxed working environment where working hard and having fun are both expected. We stress career and skill development where learning to be organized and focused are keys to success. Everyone that works at DST must be willing to learn every-day and help others. We believe a team environment is necessary for our success. Our company is our employees and are valued above all else.</w:t>
-      </w:r>
-    </w:p>
+        <w:t xml:space="preserve"> enjoy a dog-friendly relaxed working environment where working hard and having fun are both expected. We stress career and skill development where learning to be organized and focused are keys to success. Everyone that works at DST must be willing to learn every-day and help others. We believe a team environment is necessary for our success. Our company is our employees</w:t>
+      </w:r>
+      <w:r>
+        <w:t>; they</w:t>
+      </w:r>
+      <w:r>
+        <w:t xml:space="preserve"> are valued above all else.</w:t>
+      </w:r>
+    </w:p>
+    <w:bookmarkEnd w:id="0"/>
     <w:p>
       <w:pPr>
         <w:rPr>
@@ -696,8 +707,6 @@
       <w:r>
         <w:t>:</w:t>
       </w:r>
-      <w:bookmarkStart w:id="0" w:name="_GoBack"/>
-      <w:bookmarkEnd w:id="0"/>
     </w:p>
     <w:p>
       <w:pPr>
@@ -1678,7 +1687,7 @@
 </file>
 
 <file path=customXml/itemProps1.xml><?xml version="1.0" encoding="utf-8"?>
-<ds:datastoreItem xmlns:ds="http://schemas.openxmlformats.org/officeDocument/2006/customXml" ds:itemID="{FF2652C9-9C7E-477D-ADDC-E507BF76CE85}">
+<ds:datastoreItem xmlns:ds="http://schemas.openxmlformats.org/officeDocument/2006/customXml" ds:itemID="{4BB2741A-BAAB-421F-BD3C-1383D6D26932}">
   <ds:schemaRefs>
     <ds:schemaRef ds:uri="http://schemas.openxmlformats.org/officeDocument/2006/bibliography"/>
   </ds:schemaRefs>

</xml_diff>

<commit_message>
Updated content document with Career information.
</commit_message>
<xml_diff>
--- a/documenation/website content.docx
+++ b/documenation/website content.docx
@@ -55,12 +55,7 @@
     </w:p>
     <w:p>
       <w:r>
-        <w:t>Whether you have been in the workforce for many years or are looking for your first job; we have something to offer. At DST you are not limited by anyone and will be provi</w:t>
-      </w:r>
-      <w:bookmarkStart w:id="0" w:name="_GoBack"/>
-      <w:bookmarkEnd w:id="0"/>
-      <w:r>
-        <w:t>ded a path to move your career forward in a significant way.</w:t>
+        <w:t>Whether you have been in the workforce for many years or are looking for your first job; we have something to offer. At DST you are not limited by anyone and will be provided a path to move your career forward in a significant way.</w:t>
       </w:r>
     </w:p>
     <w:p>
@@ -70,18 +65,12 @@
     </w:p>
     <w:p>
       <w:r>
-        <w:t>Below are the following positions we are trying to fill. We welcome a chance to talk with you and see if DST is the place for moving your career forward in a real way!</w:t>
-      </w:r>
-    </w:p>
-    <w:p>
-      <w:r>
-        <w:t xml:space="preserve">Please submit your resume with </w:t>
-      </w:r>
-      <w:r>
-        <w:t xml:space="preserve">a </w:t>
-      </w:r>
-      <w:r>
-        <w:t>cover letter to info@dstcontrols.com</w:t>
+        <w:t>Below are our open positions for the right person to fill immediately. We welcome a chance to talk with you and see if DST is the place for moving your career forward in a real way!</w:t>
+      </w:r>
+    </w:p>
+    <w:p>
+      <w:r>
+        <w:t>Please submit your resume with a cover letter to info@dstcontrols.com</w:t>
       </w:r>
     </w:p>
     <w:p>
@@ -99,30 +88,12 @@
     </w:p>
     <w:p>
       <w:r>
-        <w:t xml:space="preserve">Education: Four </w:t>
-      </w:r>
-      <w:r>
-        <w:t>year d</w:t>
-      </w:r>
-      <w:r>
-        <w:t>egree in Engineering or Computer Science or equivalent work experience</w:t>
-      </w:r>
-    </w:p>
-    <w:p>
-      <w:r>
-        <w:t xml:space="preserve">Work </w:t>
-      </w:r>
-      <w:r>
-        <w:t>Experience:</w:t>
-      </w:r>
-      <w:r>
-        <w:t xml:space="preserve"> Internship or project</w:t>
-      </w:r>
-      <w:r>
-        <w:t xml:space="preserve"> work</w:t>
-      </w:r>
-      <w:r>
-        <w:t xml:space="preserve"> while attending college. If non-degreed, 2 years’ experience as a software developer or database administrator.</w:t>
+        <w:t>Education: Four year degree in Engineering or Computer Science or equivalent work experience</w:t>
+      </w:r>
+    </w:p>
+    <w:p>
+      <w:r>
+        <w:t>Work Experience: Internship or project work while attending college. If non-degreed, 2 years’ experience as a software developer or database administrator.</w:t>
       </w:r>
     </w:p>
     <w:p>
@@ -138,22 +109,7 @@
     <w:p>
       <w:r>
         <w:lastRenderedPageBreak/>
-        <w:t>Daily task</w:t>
-      </w:r>
-      <w:r>
-        <w:t>s</w:t>
-      </w:r>
-      <w:r>
-        <w:t xml:space="preserve"> include installing and configuring software </w:t>
-      </w:r>
-      <w:r>
-        <w:t>packages</w:t>
-      </w:r>
-      <w:r>
-        <w:t>, such as OSIsoft PI, or Rockwell Software such as FT Historian and VantagePoint</w:t>
-      </w:r>
-      <w:r>
-        <w:t>. Adding additional functionality to existing information systems, working with clients and DST Senior Level Project Engineers on developing off-the-shelf and custom solutions. Developing custom solutions in C# and/or web-based.</w:t>
+        <w:t>Daily tasks include installing and configuring software packages, such as OSIsoft PI, or Rockwell Software such as FT Historian and VantagePoint. Adding additional functionality to existing information systems, working with clients and DST Senior Level Project Engineers on developing off-the-shelf and custom solutions. Developing custom solutions in C# and/or web-based.</w:t>
       </w:r>
     </w:p>
     <w:p>
@@ -193,13 +149,7 @@
     </w:p>
     <w:p>
       <w:r>
-        <w:t>Working knowledge of</w:t>
-      </w:r>
-      <w:r>
-        <w:t xml:space="preserve"> C# and/or JavaScrip</w:t>
-      </w:r>
-      <w:r>
-        <w:t>t</w:t>
+        <w:t>Working knowledge of C# and/or JavaScript</w:t>
       </w:r>
     </w:p>
     <w:p>
@@ -222,13 +172,7 @@
         <w:rPr>
           <w:b/>
         </w:rPr>
-        <w:t xml:space="preserve">Industrial Data – Project Engineer – </w:t>
-      </w:r>
-      <w:r>
-        <w:rPr>
-          <w:b/>
-        </w:rPr>
-        <w:t xml:space="preserve">Mid </w:t>
+        <w:t xml:space="preserve">Industrial Data – Project Engineer – Mid </w:t>
       </w:r>
       <w:r>
         <w:rPr>
@@ -245,33 +189,12 @@
     </w:p>
     <w:p>
       <w:r>
-        <w:t>Education:</w:t>
-      </w:r>
-      <w:r>
-        <w:t xml:space="preserve"> </w:t>
-      </w:r>
-      <w:r>
-        <w:t xml:space="preserve">Four </w:t>
-      </w:r>
-      <w:r>
-        <w:t>y</w:t>
-      </w:r>
-      <w:r>
-        <w:t>ear D</w:t>
-      </w:r>
-      <w:r>
-        <w:t>=d</w:t>
-      </w:r>
-      <w:r>
-        <w:t>egree in Engineering or Computer Science or equivalent work experience</w:t>
-      </w:r>
-    </w:p>
-    <w:p>
-      <w:r>
-        <w:t>Experience:</w:t>
-      </w:r>
-      <w:r>
-        <w:t xml:space="preserve"> 2+ years’ experience with manufacturing or industrial information and controls systems</w:t>
+        <w:t>Education: Four year degree in Engineering or Computer Science or equivalent work experience</w:t>
+      </w:r>
+    </w:p>
+    <w:p>
+      <w:r>
+        <w:t>Experience: 2+ years’ experience with manufacturing or industrial information and controls systems</w:t>
       </w:r>
     </w:p>
     <w:p>
@@ -286,16 +209,7 @@
     </w:p>
     <w:p>
       <w:r>
-        <w:t>Daily task</w:t>
-      </w:r>
-      <w:r>
-        <w:t>s</w:t>
-      </w:r>
-      <w:r>
-        <w:t xml:space="preserve"> include installing and configuring software packages, such as OSIsoft PI, or Rockwell Software such as FT Historian and VantagePoint. Adding additional functionality to existing information systems, working with clients on developing off-the-shelf and custom solutions. Developing custom solutions in C# and/or web-based.</w:t>
-      </w:r>
-      <w:r>
-        <w:t xml:space="preserve"> Additionally, as a mid to senior level Project Engineer, you will mentor, manage, and train entry level engineers. </w:t>
+        <w:t xml:space="preserve">Daily tasks include installing and configuring software packages, such as OSIsoft PI, or Rockwell Software such as FT Historian and VantagePoint. Adding additional functionality to existing information systems, working with clients on developing off-the-shelf and custom solutions. Developing custom solutions in C# and/or web-based. Additionally, as a mid to senior level Project Engineer, you will mentor, manage, and train entry level engineers. </w:t>
       </w:r>
     </w:p>
     <w:p>
@@ -305,13 +219,7 @@
     </w:p>
     <w:p>
       <w:r>
-        <w:t xml:space="preserve">Fluent in </w:t>
-      </w:r>
-      <w:r>
-        <w:t xml:space="preserve">programming </w:t>
-      </w:r>
-      <w:r>
-        <w:t>C# and/or JavaScript</w:t>
+        <w:t>Fluent in programming C# and/or JavaScript</w:t>
       </w:r>
     </w:p>
     <w:p>
@@ -342,6 +250,11 @@
     </w:p>
     <w:p>
       <w:r>
+        <w:t>Experience with SSRS and SharePoint</w:t>
+      </w:r>
+    </w:p>
+    <w:p>
+      <w:r>
         <w:t>Experience with Ethernet networking devices, such as routers, switches, and NIC</w:t>
       </w:r>
     </w:p>
@@ -412,20 +325,11 @@
     <w:p>
       <w:proofErr w:type="spellStart"/>
       <w:r>
-        <w:t>DST’er</w:t>
-      </w:r>
-      <w:r>
-        <w:t>s</w:t>
+        <w:t>DST’ers</w:t>
       </w:r>
       <w:proofErr w:type="spellEnd"/>
       <w:r>
-        <w:t xml:space="preserve"> enjoy a dog-friendly relaxed working environment where working hard and having fun are both expected. We stress career and skill development where learning to be organized and focused are keys to success. Everyone that works at DST must be willing to learn every-day and help others. We believe a team environment is necessary for our success. Our company is our employees</w:t>
-      </w:r>
-      <w:r>
-        <w:t>; they</w:t>
-      </w:r>
-      <w:r>
-        <w:t xml:space="preserve"> are valued above all else.</w:t>
+        <w:t xml:space="preserve"> enjoy a dog-friendly relaxed working environment where working hard and having fun are both expected. We stress career and skill development where learning to be organized and focused are keys to success. Everyone that works at DST must be willing to learn every-day and help others. We believe a team environment is necessary for our success. Our company is our employees; they are valued above all else.</w:t>
       </w:r>
     </w:p>
     <w:p>
@@ -467,54 +371,12 @@
     </w:p>
     <w:p>
       <w:r>
-        <w:t>We help our customers optimize existing products, as well as develop new ones. We build to UL 508A and ISO quality standards at competitive cost.</w:t>
-      </w:r>
-      <w:r>
-        <w:t xml:space="preserve"> </w:t>
-      </w:r>
-      <w:r>
-        <w:t>In addition to UL 508A, our</w:t>
-      </w:r>
-      <w:r>
-        <w:t xml:space="preserve"> Panel and Sub-assembly shop is</w:t>
-      </w:r>
-      <w:r>
-        <w:t xml:space="preserve"> c</w:t>
-      </w:r>
-      <w:r>
-        <w:t>ertified to build to the UL-1741 and UL-67 standards</w:t>
-      </w:r>
-      <w:r>
-        <w:t>. Our staff is e</w:t>
-      </w:r>
-      <w:r>
-        <w:t>xperienced in intrinsically-safe applications</w:t>
-      </w:r>
-      <w:r>
-        <w:t xml:space="preserve"> and able to comply with,</w:t>
-      </w:r>
-      <w:r>
-        <w:t xml:space="preserve"> and prod</w:t>
-      </w:r>
-      <w:r>
-        <w:t>uce documentation packages for,</w:t>
-      </w:r>
-      <w:r>
-        <w:t xml:space="preserve"> CE, CSA, SEMI, and IP-20 standards</w:t>
-      </w:r>
-      <w:r>
-        <w:t>.</w:t>
-      </w:r>
-    </w:p>
-    <w:p>
-      <w:r>
-        <w:t>We can build solely to customer specifications or, with our engineering department, turn-key a project from conceptualization to installation.</w:t>
-      </w:r>
-      <w:r>
-        <w:t xml:space="preserve"> </w:t>
-      </w:r>
-      <w:r>
-        <w:t>If a customer's system or sub-system is already complete engineering-wise and ready to be assembled by the tens, hundreds, or thousands, we stand ready to build, test, and deliver each and every one of those units: on-spec, on-budget, and most importantly, on-schedule.</w:t>
+        <w:t>We help our customers optimize existing products, as well as develop new ones. We build to UL 508A and ISO quality standards at competitive cost. In addition to UL 508A, our Panel and Sub-assembly shop is certified to build to the UL-1741 and UL-67 standards. Our staff is experienced in intrinsically-safe applications and able to comply with, and produce documentation packages for, CE, CSA, SEMI, and IP-20 standards.</w:t>
+      </w:r>
+    </w:p>
+    <w:p>
+      <w:r>
+        <w:t>We can build solely to customer specifications or, with our engineering department, turn-key a project from conceptualization to installation. If a customer's system or sub-system is already complete engineering-wise and ready to be assembled by the tens, hundreds, or thousands, we stand ready to build, test, and deliver each and every one of those units: on-spec, on-budget, and most importantly, on-schedule.</w:t>
       </w:r>
     </w:p>
     <w:p>
@@ -538,13 +400,7 @@
         <w:ind w:left="720"/>
       </w:pPr>
       <w:r>
-        <w:t>DST provides innovative design and engineering that solves technological problems fast. Our rapid prototype-assembly allows for product testing, iterative improvement, comp</w:t>
-      </w:r>
-      <w:r>
-        <w:t>liance certification (e.g., UL and</w:t>
-      </w:r>
-      <w:r>
-        <w:t xml:space="preserve"> CE), and final commercialization, to take place sooner. This helps provide cost-effectiveness that, during development, slows down R&amp;D capital-burn, and during production, allows competitive (but profitable!) price-points.</w:t>
+        <w:t>DST provides innovative design and engineering that solves technological problems fast. Our rapid prototype-assembly allows for product testing, iterative improvement, compliance certification (e.g., UL and CE), and final commercialization, to take place sooner. This helps provide cost-effectiveness that, during development, slows down R&amp;D capital-burn, and during production, allows competitive (but profitable!) price-points.</w:t>
       </w:r>
     </w:p>
     <w:p/>
@@ -572,13 +428,7 @@
       </w:pPr>
       <w:r>
         <w:lastRenderedPageBreak/>
-        <w:t>DST's Outsourced Subsystem Manufacturing or OSM (pronounced "Awesome") group specializes in higher-volume production of electrical or electronic-based subsystems. This can be as simple as assembling a few wiring harnesses for a microscopic x-ray system or as complicated as designing, building, programming, and servicing over a thousand PLC &amp; HMI based controllers that regulate the delivery of specialty gasses to production tools.</w:t>
-      </w:r>
-      <w:r>
-        <w:t xml:space="preserve"> </w:t>
-      </w:r>
-      <w:r>
-        <w:t>OSM's big value to DST's customers is lower cost with higher quality and faster delivery so the OEM can concentrate on improving its products and satisfying its customers.</w:t>
+        <w:t>DST's Outsourced Subsystem Manufacturing or OSM (pronounced "Awesome") group specializes in higher-volume production of electrical or electronic-based subsystems. This can be as simple as assembling a few wiring harnesses for a microscopic x-ray system or as complicated as designing, building, programming, and servicing over a thousand PLC &amp; HMI based controllers that regulate the delivery of specialty gasses to production tools. OSM's big value to DST's customers is lower cost with higher quality and faster delivery so the OEM can concentrate on improving its products and satisfying its customers.</w:t>
       </w:r>
     </w:p>
     <w:p/>
@@ -615,13 +465,7 @@
     </w:p>
     <w:p>
       <w:r>
-        <w:t xml:space="preserve">Electrical, </w:t>
-      </w:r>
-      <w:r>
-        <w:t>Control, and Monitoring System Engineering and D</w:t>
-      </w:r>
-      <w:r>
-        <w:t>esign</w:t>
+        <w:t>Electrical, Control, and Monitoring System Engineering and Design</w:t>
       </w:r>
     </w:p>
     <w:p>
@@ -641,21 +485,12 @@
     </w:p>
     <w:p>
       <w:r>
-        <w:t>Ass</w:t>
-      </w:r>
-      <w:r>
-        <w:t>embly, Packaging, and Shipping - Anywhere</w:t>
-      </w:r>
-    </w:p>
-    <w:p>
-      <w:r>
-        <w:t>Product Help Line - S</w:t>
-      </w:r>
-      <w:r>
-        <w:t>uppo</w:t>
-      </w:r>
-      <w:r>
-        <w:t>rting Our Customers, World-Wide</w:t>
+        <w:t>Assembly, Packaging, and Shipping - Anywhere</w:t>
+      </w:r>
+    </w:p>
+    <w:p>
+      <w:r>
+        <w:t>Product Help Line - Supporting Our Customers, World-Wide</w:t>
       </w:r>
     </w:p>
     <w:p>
@@ -836,10 +671,7 @@
     </w:p>
     <w:p>
       <w:r>
-        <w:t xml:space="preserve">Integration </w:t>
-      </w:r>
-      <w:r>
-        <w:t>Services</w:t>
+        <w:t>Integration Services</w:t>
       </w:r>
     </w:p>
     <w:p>
@@ -886,10 +718,7 @@
         <w:ind w:left="720"/>
       </w:pPr>
       <w:r>
-        <w:t xml:space="preserve">PLC and SCADA </w:t>
-      </w:r>
-      <w:r>
-        <w:t>Programming</w:t>
+        <w:t>PLC and SCADA Programming</w:t>
       </w:r>
     </w:p>
     <w:p>
@@ -905,10 +734,7 @@
       </w:r>
       <w:proofErr w:type="spellEnd"/>
       <w:r>
-        <w:t xml:space="preserve">. </w:t>
-      </w:r>
-      <w:r>
-        <w:t>We have strong capabilities with large and small SCADA projects using the most popular packages including Wonderware, GE IFix, and FactoryTalk View SE.</w:t>
+        <w:t>. We have strong capabilities with large and small SCADA projects using the most popular packages including Wonderware, GE IFix, and FactoryTalk View SE.</w:t>
       </w:r>
     </w:p>
     <w:p>
@@ -924,24 +750,15 @@
         <w:ind w:left="1440"/>
       </w:pPr>
       <w:r>
-        <w:t>We have strong experience with industrial networks and plant floor c</w:t>
-      </w:r>
-      <w:r>
-        <w:t>ommunications</w:t>
-      </w:r>
-      <w:r>
-        <w:t xml:space="preserve"> over various protocols such as TCP/IP, OPC, Modbus, and many standard serial types. Additionally, we are experts with sending data to time-series historians and SQL databases, such as OSIsoft PI and Microsoft SQL Server.</w:t>
-      </w:r>
-    </w:p>
-    <w:p>
-      <w:pPr>
-        <w:ind w:left="720"/>
-      </w:pPr>
-      <w:r>
-        <w:t>Machine Control</w:t>
-      </w:r>
-      <w:r>
-        <w:t xml:space="preserve"> and Safety</w:t>
+        <w:t>We have strong experience with industrial networks and plant floor communications over various protocols such as TCP/IP, OPC, Modbus, and many standard serial types. Additionally, we are experts with sending data to time-series historians and SQL databases, such as OSIsoft PI and Microsoft SQL Server.</w:t>
+      </w:r>
+    </w:p>
+    <w:p>
+      <w:pPr>
+        <w:ind w:left="720"/>
+      </w:pPr>
+      <w:r>
+        <w:t>Machine Control and Safety</w:t>
       </w:r>
     </w:p>
     <w:p>
@@ -950,41 +767,20 @@
       </w:pPr>
       <w:r>
         <w:lastRenderedPageBreak/>
-        <w:t xml:space="preserve">DST </w:t>
-      </w:r>
-      <w:r>
-        <w:t>e</w:t>
-      </w:r>
-      <w:r>
-        <w:t>ngineers are well versed with working on most brands of sensors and machine control devices, including VFDs. We have expert safety specialist</w:t>
-      </w:r>
-      <w:r>
-        <w:t>s in-house that provide end-to-end solutions for new and retro-fit safety solutions.</w:t>
-      </w:r>
-      <w:r>
-        <w:t xml:space="preserve"> </w:t>
-      </w:r>
-    </w:p>
-    <w:p>
-      <w:r>
-        <w:t>Recent</w:t>
-      </w:r>
-      <w:r>
-        <w:t xml:space="preserve"> Projects</w:t>
-      </w:r>
-    </w:p>
-    <w:p>
-      <w:pPr>
-        <w:ind w:left="720"/>
-      </w:pPr>
-      <w:r>
-        <w:t xml:space="preserve">Process control for manufacturing </w:t>
-      </w:r>
-      <w:r>
-        <w:t>in</w:t>
-      </w:r>
-      <w:r>
-        <w:t xml:space="preserve"> pharmaceutical </w:t>
+        <w:t xml:space="preserve">DST engineers are well versed with working on most brands of sensors and machine control devices, including VFDs. We have expert safety specialists in-house that provide end-to-end solutions for new and retro-fit safety solutions. </w:t>
+      </w:r>
+    </w:p>
+    <w:p>
+      <w:r>
+        <w:t>Recent Projects</w:t>
+      </w:r>
+    </w:p>
+    <w:p>
+      <w:pPr>
+        <w:ind w:left="720"/>
+      </w:pPr>
+      <w:r>
+        <w:t xml:space="preserve">Process control for manufacturing in pharmaceutical </w:t>
       </w:r>
     </w:p>
     <w:p>
@@ -1008,13 +804,7 @@
         <w:ind w:left="720"/>
       </w:pPr>
       <w:r>
-        <w:t xml:space="preserve">Material track and trace for </w:t>
-      </w:r>
-      <w:r>
-        <w:t xml:space="preserve">a </w:t>
-      </w:r>
-      <w:r>
-        <w:t>manufacturing operation</w:t>
+        <w:t>Material track and trace for a manufacturing operation</w:t>
       </w:r>
     </w:p>
     <w:p>
@@ -1080,10 +870,7 @@
     </w:p>
     <w:p>
       <w:r>
-        <w:t>Working as a Team We Provide</w:t>
-      </w:r>
-      <w:r>
-        <w:t>:</w:t>
+        <w:t>Working as a Team We Provide:</w:t>
       </w:r>
     </w:p>
     <w:p>
@@ -1099,16 +886,7 @@
         <w:ind w:left="720"/>
       </w:pPr>
       <w:r>
-        <w:t>Identifying and prioritizing their company’s emerging industrial-data needs by selecting the most cost-effective real-time data infrastructure, i</w:t>
-      </w:r>
-      <w:r>
-        <w:t xml:space="preserve">ncluding software and hardware - </w:t>
-      </w:r>
-      <w:r>
-        <w:t>right down to plant-</w:t>
-      </w:r>
-      <w:r>
-        <w:t>floor instrumentation if needed</w:t>
+        <w:t>Identifying and prioritizing their company’s emerging industrial-data needs by selecting the most cost-effective real-time data infrastructure, including software and hardware - right down to plant-floor instrumentation if needed</w:t>
       </w:r>
     </w:p>
     <w:p>
@@ -1161,13 +939,7 @@
     </w:p>
     <w:p>
       <w:r>
-        <w:t>How’d we get so smart? Decades of industrial systems integration; constant close technical interaction with the leading suppliers of automat</w:t>
-      </w:r>
-      <w:r>
-        <w:t>ion hardware and</w:t>
-      </w:r>
-      <w:r>
-        <w:t xml:space="preserve"> software; and being held again and again to zero-tolerance standards of performance-excellence by our globally competitive customers.</w:t>
+        <w:t>How’d we get so smart? Decades of industrial systems integration; constant close technical interaction with the leading suppliers of automation hardware and software; and being held again and again to zero-tolerance standards of performance-excellence by our globally competitive customers.</w:t>
       </w:r>
     </w:p>
     <w:p>
@@ -1177,10 +949,7 @@
     </w:p>
     <w:p>
       <w:r>
-        <w:t>Simply put, we collect data on industrial production and make it pay</w:t>
-      </w:r>
-      <w:r>
-        <w:t>.</w:t>
+        <w:t>Simply put, we collect data on industrial production and make it pay.</w:t>
       </w:r>
     </w:p>
     <w:p>
@@ -1319,6 +1088,10 @@
       </w:r>
     </w:p>
     <w:p/>
+    <w:p>
+      <w:bookmarkStart w:id="0" w:name="_GoBack"/>
+      <w:bookmarkEnd w:id="0"/>
+    </w:p>
     <w:sectPr>
       <w:pgSz w:w="12240" w:h="15840"/>
       <w:pgMar w:top="1440" w:right="1440" w:bottom="1440" w:left="1440" w:header="720" w:footer="720" w:gutter="0"/>
@@ -1816,6 +1589,7 @@
   <w:style w:type="paragraph" w:default="1" w:styleId="Normal">
     <w:name w:val="Normal"/>
     <w:qFormat/>
+    <w:rsid w:val="00AF75D3"/>
   </w:style>
   <w:style w:type="character" w:default="1" w:styleId="DefaultParagraphFont">
     <w:name w:val="Default Paragraph Font"/>
@@ -2179,7 +1953,7 @@
 </file>
 
 <file path=customXml/itemProps1.xml><?xml version="1.0" encoding="utf-8"?>
-<ds:datastoreItem xmlns:ds="http://schemas.openxmlformats.org/officeDocument/2006/customXml" ds:itemID="{0F895D87-DAFB-49E1-94EF-21C1D7CE6D97}">
+<ds:datastoreItem xmlns:ds="http://schemas.openxmlformats.org/officeDocument/2006/customXml" ds:itemID="{F21AA68A-BDF8-479D-979A-FD90153826D9}">
   <ds:schemaRefs>
     <ds:schemaRef ds:uri="http://schemas.openxmlformats.org/officeDocument/2006/bibliography"/>
   </ds:schemaRefs>

</xml_diff>

<commit_message>
Added group photo for career page and corrected a few typos.
</commit_message>
<xml_diff>
--- a/documenation/website content.docx
+++ b/documenation/website content.docx
@@ -55,164 +55,182 @@
       <w:r>
         <w:t xml:space="preserve">at DST is not just a job, but </w:t>
       </w:r>
+      <w:r>
+        <w:t>something more meaningful. We understand that each person is critical to our success as a whole and strive to support, challenge, and have fun with our jobs each day.</w:t>
+      </w:r>
+    </w:p>
+    <w:p>
+      <w:r>
+        <w:t>Whether you have been in the workforce for many years or are looking for your first job; we have</w:t>
+      </w:r>
+      <w:r>
+        <w:t xml:space="preserve"> something to offer. At DST you will be encouraged to reach your full potential and </w:t>
+      </w:r>
+      <w:r>
+        <w:t>provided a path to move your career forward in a significant way.</w:t>
+      </w:r>
+    </w:p>
+    <w:p>
+      <w:r>
+        <w:t>We work in many industries and have a wide breadth of competencies with-in our team. This ranges from manufacturing and electrical design, control system design and programming, and software and database programming.</w:t>
+      </w:r>
+    </w:p>
+    <w:p>
+      <w:r>
+        <w:t>Below are our open positions for the right person to fill immediately. We welcome a chance to talk with you and see if DST is the place for moving your career forward in a real way!</w:t>
+      </w:r>
+    </w:p>
+    <w:p>
+      <w:r>
+        <w:t>Please submit your resume with a cover letter to info@dstcontrols.com</w:t>
+      </w:r>
+    </w:p>
+    <w:p>
+      <w:pPr>
+        <w:rPr>
+          <w:b/>
+        </w:rPr>
+      </w:pPr>
+      <w:r>
+        <w:rPr>
+          <w:b/>
+        </w:rPr>
+        <w:t>Industrial Data – Project Engineer – Entry Level</w:t>
+      </w:r>
+    </w:p>
+    <w:p>
+      <w:r>
+        <w:t>Education: Four year degree in Engineering or Computer Science or equivalent work experience</w:t>
+      </w:r>
+    </w:p>
+    <w:p>
+      <w:r>
+        <w:t>Work Experience: Internship or project work while attending college. If non-degreed, 2 years’ experience as a software developer or database administrator.</w:t>
+      </w:r>
+    </w:p>
+    <w:p>
+      <w:r>
+        <w:t>Description:</w:t>
+      </w:r>
+    </w:p>
+    <w:p>
+      <w:r>
+        <w:t>Work with customers to develop and implement data and information systems that collect, store, transfer, and display information from a manufacturing or control system. For example, collecting sen</w:t>
+      </w:r>
+      <w:r>
+        <w:t>s</w:t>
+      </w:r>
+      <w:r>
+        <w:t xml:space="preserve">or information from a batch process, storing this information in a database, transferring the data to a manufacturing execution system, and displaying this information in a real-time operational dashboard. The overall purpose of these information systems is to improve operational and business decision to bring lasting value to the companies we work with. </w:t>
+      </w:r>
+    </w:p>
+    <w:p>
+      <w:r>
+        <w:lastRenderedPageBreak/>
+        <w:t>Daily tasks include installing and configuring software packages, such as OSIsoft PI, or Rockwell Software such as FT Historian and VantagePoint. Adding additional functionality to existing information systems, working with clients and DST Senior Level Project Engineers on developing off-the-shelf and custom solutions. Developing custom solutions in C# and/or web-based.</w:t>
+      </w:r>
+    </w:p>
+    <w:p>
+      <w:r>
+        <w:t>Core Skills:</w:t>
+      </w:r>
+    </w:p>
+    <w:p>
+      <w:r>
+        <w:t>Strong computer skills and competency in Microsoft Windows OS, Excel, Word</w:t>
+      </w:r>
+    </w:p>
+    <w:p>
+      <w:r>
+        <w:t>Courses or programming experience with an object oriented language</w:t>
+      </w:r>
+    </w:p>
+    <w:p>
+      <w:r>
+        <w:t>Courses or experience with databases</w:t>
+      </w:r>
+    </w:p>
+    <w:p>
+      <w:r>
+        <w:t>Basic knowledge of computer networking</w:t>
+      </w:r>
+    </w:p>
+    <w:p>
+      <w:r>
+        <w:t>Additional Plus Skills:</w:t>
+      </w:r>
+    </w:p>
+    <w:p>
+      <w:r>
+        <w:t>Courses or experience in electrical engineering</w:t>
+      </w:r>
+    </w:p>
+    <w:p>
+      <w:r>
+        <w:t>Working knowledge of C# and/or JavaScript</w:t>
+      </w:r>
+    </w:p>
+    <w:p>
+      <w:r>
+        <w:t>Experience with Microsoft SQL Server</w:t>
+      </w:r>
+    </w:p>
+    <w:p>
+      <w:r>
+        <w:t>Experience with OSIsoft PI or Rockwell Software Products</w:t>
+      </w:r>
+    </w:p>
+    <w:p>
+      <w:pPr>
+        <w:rPr>
+          <w:b/>
+        </w:rPr>
+      </w:pPr>
+      <w:r>
+        <w:rPr>
+          <w:b/>
+        </w:rPr>
+        <w:t xml:space="preserve">Industrial Data – Project Engineer – Mid </w:t>
+      </w:r>
+      <w:r>
+        <w:rPr>
+          <w:b/>
+        </w:rPr>
+        <w:t xml:space="preserve">to Senior </w:t>
+      </w:r>
+      <w:r>
+        <w:rPr>
+          <w:b/>
+        </w:rPr>
+        <w:t>Level</w:t>
+      </w:r>
+    </w:p>
+    <w:p>
+      <w:r>
+        <w:t>Education: Four year degree in Engineering or Computer Science or equivalent work experience</w:t>
+      </w:r>
+    </w:p>
+    <w:p>
+      <w:r>
+        <w:t>Experience: 2+ years’ experience with manufacturing or industrial information and controls systems</w:t>
+      </w:r>
+    </w:p>
+    <w:p>
+      <w:r>
+        <w:t>Description:</w:t>
+      </w:r>
       <w:bookmarkStart w:id="0" w:name="_GoBack"/>
       <w:bookmarkEnd w:id="0"/>
-      <w:r>
-        <w:t>something more meaningful. We understand that each person is critical to our success as a whole and strive to support, challenge, and have fun with our jobs each day.</w:t>
-      </w:r>
-    </w:p>
-    <w:p>
-      <w:r>
-        <w:t>Whether you have been in the workforce for many years or are looking for your first job; we have something to offer. At DST you are not limited by anyone and will be provided a path to move your career forward in a significant way.</w:t>
-      </w:r>
-    </w:p>
-    <w:p>
-      <w:r>
-        <w:t>We work in many industries and have a wide breadth of competencies with-in our team. This ranges from manufacturing and electrical design, control system design and programming, and software and database programming.</w:t>
-      </w:r>
-    </w:p>
-    <w:p>
-      <w:r>
-        <w:t>Below are our open positions for the right person to fill immediately. We welcome a chance to talk with you and see if DST is the place for moving your career forward in a real way!</w:t>
-      </w:r>
-    </w:p>
-    <w:p>
-      <w:r>
-        <w:t>Please submit your resume with a cover letter to info@dstcontrols.com</w:t>
-      </w:r>
-    </w:p>
-    <w:p>
-      <w:pPr>
-        <w:rPr>
-          <w:b/>
-        </w:rPr>
-      </w:pPr>
-      <w:r>
-        <w:rPr>
-          <w:b/>
-        </w:rPr>
-        <w:t>Industrial Data – Project Engineer – Entry Level</w:t>
-      </w:r>
-    </w:p>
-    <w:p>
-      <w:r>
-        <w:t>Education: Four year degree in Engineering or Computer Science or equivalent work experience</w:t>
-      </w:r>
-    </w:p>
-    <w:p>
-      <w:r>
-        <w:t>Work Experience: Internship or project work while attending college. If non-degreed, 2 years’ experience as a software developer or database administrator.</w:t>
-      </w:r>
-    </w:p>
-    <w:p>
-      <w:r>
-        <w:t>Description:</w:t>
-      </w:r>
-    </w:p>
-    <w:p>
-      <w:r>
-        <w:t xml:space="preserve">Work with customers to develop and implement data and information systems that collect, store, transfer, and display information from a manufacturing or control system. For example, collecting senor information from a batch process, storing this information in a database, transferring the data to a manufacturing execution system, and displaying this information in a real-time operational dashboard. The overall purpose of these information systems is to improve operational and business decision to bring lasting value to the companies we work with. </w:t>
-      </w:r>
-    </w:p>
-    <w:p>
-      <w:r>
-        <w:lastRenderedPageBreak/>
-        <w:t>Daily tasks include installing and configuring software packages, such as OSIsoft PI, or Rockwell Software such as FT Historian and VantagePoint. Adding additional functionality to existing information systems, working with clients and DST Senior Level Project Engineers on developing off-the-shelf and custom solutions. Developing custom solutions in C# and/or web-based.</w:t>
-      </w:r>
-    </w:p>
-    <w:p>
-      <w:r>
-        <w:t>Core Skills:</w:t>
-      </w:r>
-    </w:p>
-    <w:p>
-      <w:r>
-        <w:t>Strong computer skills and competency in Microsoft Windows OS, Excel, Word</w:t>
-      </w:r>
-    </w:p>
-    <w:p>
-      <w:r>
-        <w:t>Courses or programming experience with an object oriented language</w:t>
-      </w:r>
-    </w:p>
-    <w:p>
-      <w:r>
-        <w:t>Courses or experience with databases</w:t>
-      </w:r>
-    </w:p>
-    <w:p>
-      <w:r>
-        <w:t>Basic knowledge of computer networking</w:t>
-      </w:r>
-    </w:p>
-    <w:p>
-      <w:r>
-        <w:t>Additional Plus Skills:</w:t>
-      </w:r>
-    </w:p>
-    <w:p>
-      <w:r>
-        <w:t>Courses or experience in electrical engineering</w:t>
-      </w:r>
-    </w:p>
-    <w:p>
-      <w:r>
-        <w:t>Working knowledge of C# and/or JavaScript</w:t>
-      </w:r>
-    </w:p>
-    <w:p>
-      <w:r>
-        <w:t>Experience with Microsoft SQL Server</w:t>
-      </w:r>
-    </w:p>
-    <w:p>
-      <w:r>
-        <w:t>Experience with OSIsoft PI or Rockwell Software Products</w:t>
-      </w:r>
-    </w:p>
-    <w:p>
-      <w:pPr>
-        <w:rPr>
-          <w:b/>
-        </w:rPr>
-      </w:pPr>
-      <w:r>
-        <w:rPr>
-          <w:b/>
-        </w:rPr>
-        <w:t xml:space="preserve">Industrial Data – Project Engineer – Mid </w:t>
-      </w:r>
-      <w:r>
-        <w:rPr>
-          <w:b/>
-        </w:rPr>
-        <w:t xml:space="preserve">to Senior </w:t>
-      </w:r>
-      <w:r>
-        <w:rPr>
-          <w:b/>
-        </w:rPr>
-        <w:t>Level</w:t>
-      </w:r>
-    </w:p>
-    <w:p>
-      <w:r>
-        <w:t>Education: Four year degree in Engineering or Computer Science or equivalent work experience</w:t>
-      </w:r>
-    </w:p>
-    <w:p>
-      <w:r>
-        <w:t>Experience: 2+ years’ experience with manufacturing or industrial information and controls systems</w:t>
-      </w:r>
-    </w:p>
-    <w:p>
-      <w:r>
-        <w:t>Description:</w:t>
-      </w:r>
-    </w:p>
-    <w:p>
-      <w:r>
-        <w:t xml:space="preserve">Work with customers to develop and implement data and information systems that collect, store, transfer, and display information from a manufacturing or control system. For example, collecting senor information from a batch process, storing this information in a database, transferring the data to a manufacturing execution system, and displaying this information in a real-time operational dashboard. The overall purpose of these information systems is to improve operational and business decision to bring lasting value to the companies we work with. </w:t>
+    </w:p>
+    <w:p>
+      <w:r>
+        <w:t>Work with customers to develop and implement data and information systems that collect, store, transfer, and display information from a manufacturing or control system. For example, collecting sen</w:t>
+      </w:r>
+      <w:r>
+        <w:t>s</w:t>
+      </w:r>
+      <w:r>
+        <w:t xml:space="preserve">or information from a batch process, storing this information in a database, transferring the data to a manufacturing execution system, and displaying this information in a real-time operational dashboard. The overall purpose of these information systems is to improve operational and business decision to bring lasting value to the companies we work with. </w:t>
       </w:r>
     </w:p>
     <w:p>
@@ -1958,7 +1976,7 @@
 </file>
 
 <file path=customXml/itemProps1.xml><?xml version="1.0" encoding="utf-8"?>
-<ds:datastoreItem xmlns:ds="http://schemas.openxmlformats.org/officeDocument/2006/customXml" ds:itemID="{EFC0E7C2-0097-40FC-BD17-55E0C70D8811}">
+<ds:datastoreItem xmlns:ds="http://schemas.openxmlformats.org/officeDocument/2006/customXml" ds:itemID="{C462444A-E28C-4DCF-A7C9-1381F10F93D0}">
   <ds:schemaRefs>
     <ds:schemaRef ds:uri="http://schemas.openxmlformats.org/officeDocument/2006/bibliography"/>
   </ds:schemaRefs>

</xml_diff>

<commit_message>
Updated data page intro.
</commit_message>
<xml_diff>
--- a/documenation/website content.docx
+++ b/documenation/website content.docx
@@ -219,8 +219,6 @@
       <w:r>
         <w:t>Description:</w:t>
       </w:r>
-      <w:bookmarkStart w:id="0" w:name="_GoBack"/>
-      <w:bookmarkEnd w:id="0"/>
     </w:p>
     <w:p>
       <w:r>
@@ -349,13 +347,8 @@
     </w:p>
     <w:p/>
     <w:p>
-      <w:proofErr w:type="spellStart"/>
-      <w:r>
-        <w:t>DST’ers</w:t>
-      </w:r>
-      <w:proofErr w:type="spellEnd"/>
-      <w:r>
-        <w:t xml:space="preserve"> enjoy a dog-friendly relaxed working environment where working hard and having fun are both expected. We stress career and skill development where learning to be organized and focused are keys to success. Everyone that works at DST must be willing to learn every-day and help others. We believe a team environment is necessary for our success. Our company is our employees; they are valued above all else.</w:t>
+      <w:r>
+        <w:t>DST’ers enjoy a dog-friendly relaxed working environment where working hard and having fun are both expected. We stress career and skill development where learning to be organized and focused are keys to success. Everyone that works at DST must be willing to learn every-day and help others. We believe a team environment is necessary for our success. Our company is our employees; they are valued above all else.</w:t>
       </w:r>
     </w:p>
     <w:p>
@@ -465,21 +458,8 @@
     </w:p>
     <w:p>
       <w:r>
-        <w:t xml:space="preserve">For our OEM offers to the Solar and other </w:t>
-      </w:r>
-      <w:proofErr w:type="spellStart"/>
-      <w:r>
-        <w:t>CleanTech</w:t>
-      </w:r>
-      <w:proofErr w:type="spellEnd"/>
-      <w:r>
-        <w:t xml:space="preserve"> industries, check out our solar website </w:t>
-      </w:r>
-      <w:proofErr w:type="gramStart"/>
-      <w:r>
-        <w:t xml:space="preserve">at  </w:t>
-      </w:r>
-      <w:proofErr w:type="gramEnd"/>
+        <w:t xml:space="preserve">For our OEM offers to the Solar and other CleanTech industries, check out our solar website at  </w:t>
+      </w:r>
       <w:hyperlink r:id="rId6" w:history="1">
         <w:r>
           <w:rPr>
@@ -684,15 +664,7 @@
     </w:p>
     <w:p>
       <w:r>
-        <w:t xml:space="preserve">Many </w:t>
-      </w:r>
-      <w:proofErr w:type="spellStart"/>
-      <w:r>
-        <w:t>DST’ers</w:t>
-      </w:r>
-      <w:proofErr w:type="spellEnd"/>
-      <w:r>
-        <w:t xml:space="preserve"> are former automation end-users themselves and so are not only first-class engineers and integrators, but also have personal understanding of today’s increasingly critical needs for projects delivered on-spec, on budget, and on-time.</w:t>
+        <w:t>Many DST’ers are former automation end-users themselves and so are not only first-class engineers and integrators, but also have personal understanding of today’s increasingly critical needs for projects delivered on-spec, on budget, and on-time.</w:t>
       </w:r>
     </w:p>
     <w:p>
@@ -752,15 +724,7 @@
         <w:ind w:left="1440"/>
       </w:pPr>
       <w:r>
-        <w:t xml:space="preserve">Our engineers have programming skills coving a wide range of PLC platforms, including Rockwell, GE, Siemens, and </w:t>
-      </w:r>
-      <w:proofErr w:type="spellStart"/>
-      <w:r>
-        <w:t>Modicon</w:t>
-      </w:r>
-      <w:proofErr w:type="spellEnd"/>
-      <w:r>
-        <w:t>. We have strong capabilities with large and small SCADA projects using the most popular packages including Wonderware, GE IFix, and FactoryTalk View SE.</w:t>
+        <w:t>Our engineers have programming skills coving a wide range of PLC platforms, including Rockwell, GE, Siemens, and Modicon. We have strong capabilities with large and small SCADA projects using the most popular packages including Wonderware, GE IFix, and FactoryTalk View SE.</w:t>
       </w:r>
     </w:p>
     <w:p>
@@ -890,10 +854,69 @@
     </w:p>
     <w:p/>
     <w:p>
-      <w:r>
-        <w:t xml:space="preserve">Each day, industrial plant managers make decisions that impact their facility’s productivity, efficiency, and safety, and to assist with the data systems so critical to those decisions, more and more managers are turning to DST’s Industrial Data Services for help. </w:t>
-      </w:r>
-    </w:p>
+      <w:pPr>
+        <w:rPr>
+          <w:rFonts w:ascii="Calibri" w:hAnsi="Calibri" w:cs="Calibri"/>
+        </w:rPr>
+      </w:pPr>
+      <w:bookmarkStart w:id="0" w:name="_GoBack"/>
+      <w:r>
+        <w:rPr>
+          <w:rFonts w:ascii="Calibri" w:hAnsi="Calibri" w:cs="Calibri"/>
+        </w:rPr>
+        <w:t xml:space="preserve">DST Controls is a leader in delivering systems that collect, store, analyze, and visualized information from process, manufacturing, and controls systems. We have core </w:t>
+      </w:r>
+      <w:r>
+        <w:rPr>
+          <w:rFonts w:ascii="Calibri" w:hAnsi="Calibri" w:cs="Calibri"/>
+        </w:rPr>
+        <w:t>competencies in,</w:t>
+      </w:r>
+      <w:r>
+        <w:rPr>
+          <w:rFonts w:ascii="Calibri" w:hAnsi="Calibri" w:cs="Calibri"/>
+        </w:rPr>
+        <w:t xml:space="preserve"> and partnerships with</w:t>
+      </w:r>
+      <w:r>
+        <w:rPr>
+          <w:rFonts w:ascii="Calibri" w:hAnsi="Calibri" w:cs="Calibri"/>
+        </w:rPr>
+        <w:t>,</w:t>
+      </w:r>
+      <w:r>
+        <w:rPr>
+          <w:rFonts w:ascii="Calibri" w:hAnsi="Calibri" w:cs="Calibri"/>
+        </w:rPr>
+        <w:t xml:space="preserve"> </w:t>
+      </w:r>
+      <w:r>
+        <w:rPr>
+          <w:rFonts w:ascii="Calibri" w:hAnsi="Calibri" w:cs="Calibri"/>
+        </w:rPr>
+        <w:t>many</w:t>
+      </w:r>
+      <w:r>
+        <w:rPr>
+          <w:rFonts w:ascii="Calibri" w:hAnsi="Calibri" w:cs="Calibri"/>
+        </w:rPr>
+        <w:t xml:space="preserve"> major software companies that provide platforms to deliver data to businesses. </w:t>
+      </w:r>
+    </w:p>
+    <w:p>
+      <w:pPr>
+        <w:rPr>
+          <w:rFonts w:ascii="Calibri" w:hAnsi="Calibri" w:cs="Calibri"/>
+        </w:rPr>
+      </w:pPr>
+      <w:r>
+        <w:rPr>
+          <w:rFonts w:ascii="Calibri" w:hAnsi="Calibri" w:cs="Calibri"/>
+        </w:rPr>
+        <w:t>We are experts in Microsoft technologies for Business Intelligence, and the OSIsoft PI System platform. We specialize in using these and similar products to bring value to our customers. We offer extensive capabilities in integrating real-time information systems together.  This is often referred to as the glue that holds systems together. We see ourselves as glue experts.</w:t>
+      </w:r>
+    </w:p>
+    <w:bookmarkEnd w:id="0"/>
     <w:p>
       <w:r>
         <w:t>Working as a Team We Provide:</w:t>
@@ -970,6 +993,7 @@
     </w:p>
     <w:p>
       <w:r>
+        <w:lastRenderedPageBreak/>
         <w:t>So whether someone is totally new to maximizing the value of their plant's real-time data, or already a competent, high-end industrial database user, DST Controls should be his or her first stop for outside help.</w:t>
       </w:r>
     </w:p>
@@ -980,136 +1004,136 @@
     </w:p>
     <w:p>
       <w:r>
+        <w:t>DST professionals are skilled at increasing the availability and visibility of real-time production data so managers and executives can make more informed decisions. As experts in real-time industrial databases, we:</w:t>
+      </w:r>
+    </w:p>
+    <w:p>
+      <w:pPr>
+        <w:ind w:left="720"/>
+      </w:pPr>
+      <w:r>
+        <w:t>Connect plant-floor devices to operational and business systems</w:t>
+      </w:r>
+    </w:p>
+    <w:p>
+      <w:pPr>
+        <w:ind w:left="720"/>
+      </w:pPr>
+      <w:r>
+        <w:t>Collect real-time production, energy use, and environmental data</w:t>
+      </w:r>
+    </w:p>
+    <w:p>
+      <w:pPr>
+        <w:ind w:left="720"/>
+      </w:pPr>
+      <w:r>
+        <w:t>Provide visualization tools supporting Business Intelligence (BI)</w:t>
+      </w:r>
+    </w:p>
+    <w:p>
+      <w:pPr>
+        <w:ind w:left="720"/>
+      </w:pPr>
+      <w:r>
+        <w:t>Train users to do it themselves</w:t>
+      </w:r>
+    </w:p>
+    <w:p>
+      <w:r>
+        <w:t>Typical Projects</w:t>
+      </w:r>
+    </w:p>
+    <w:p>
+      <w:pPr>
+        <w:ind w:left="720"/>
+      </w:pPr>
+      <w:r>
+        <w:t xml:space="preserve">Infrastructure monitoring in critical-facilities </w:t>
+      </w:r>
+      <w:r>
+        <w:t>for</w:t>
+      </w:r>
+      <w:r>
+        <w:t xml:space="preserve"> data centers and hospitals</w:t>
+      </w:r>
+      <w:r>
+        <w:tab/>
+      </w:r>
+    </w:p>
+    <w:p>
+      <w:pPr>
+        <w:ind w:left="720"/>
+      </w:pPr>
+      <w:r>
+        <w:t>Process improvement in pharma and bio-tech plants</w:t>
+      </w:r>
+    </w:p>
+    <w:p>
+      <w:pPr>
+        <w:ind w:left="720"/>
+      </w:pPr>
+      <w:r>
+        <w:t>Capacity a</w:t>
+      </w:r>
+      <w:r>
+        <w:t>ssurance at power plants</w:t>
+      </w:r>
+      <w:r>
+        <w:tab/>
+      </w:r>
+    </w:p>
+    <w:p>
+      <w:pPr>
+        <w:ind w:left="720"/>
+      </w:pPr>
+      <w:r>
+        <w:t>Regulatory compliance at refineries</w:t>
+      </w:r>
+    </w:p>
+    <w:p>
+      <w:pPr>
+        <w:ind w:left="720"/>
+      </w:pPr>
+      <w:r>
+        <w:t>Energy monitoring for equipment, buildings, and campuses</w:t>
+      </w:r>
+      <w:r>
+        <w:tab/>
+      </w:r>
+    </w:p>
+    <w:p>
+      <w:pPr>
+        <w:ind w:left="720"/>
+      </w:pPr>
+      <w:r>
+        <w:t>Condition-Based Maintenance (CBM) for oil &amp; gas pipelines</w:t>
+      </w:r>
+    </w:p>
+    <w:p/>
+    <w:p>
+      <w:pPr>
+        <w:pStyle w:val="IntenseQuote"/>
+      </w:pPr>
+      <w:r>
+        <w:t>About DST</w:t>
+      </w:r>
+    </w:p>
+    <w:p/>
+    <w:p>
+      <w:r>
+        <w:t>For more than 30 years, DST Controls has designed and fabricated control system panels and OEM sub-systems for a wide range of industrial customers. DST's professional, multi-disciplined engineering staff offers completed panel installation and validation in addition to a full range of controls integration services.</w:t>
+      </w:r>
+    </w:p>
+    <w:p>
+      <w:r>
+        <w:t>Building on its controls expertise, DST has become a global leader in industrial data monitoring and integration services. Through DST's Industrial Data Services, customers can leverage the value of real-time process and manufacturing data by integrating it into existing systems such as maintenance, asset management, and back-end business platforms.</w:t>
+      </w:r>
+    </w:p>
+    <w:p/>
+    <w:p>
+      <w:r>
         <w:lastRenderedPageBreak/>
-        <w:t>DST professionals are skilled at increasing the availability and visibility of real-time production data so managers and executives can make more informed decisions. As experts in real-time industrial databases, we:</w:t>
-      </w:r>
-    </w:p>
-    <w:p>
-      <w:pPr>
-        <w:ind w:left="720"/>
-      </w:pPr>
-      <w:r>
-        <w:t>Connect plant-floor devices to operational and business systems</w:t>
-      </w:r>
-    </w:p>
-    <w:p>
-      <w:pPr>
-        <w:ind w:left="720"/>
-      </w:pPr>
-      <w:r>
-        <w:t>Collect real-time production, energy use, and environmental data</w:t>
-      </w:r>
-    </w:p>
-    <w:p>
-      <w:pPr>
-        <w:ind w:left="720"/>
-      </w:pPr>
-      <w:r>
-        <w:t>Provide visualization tools supporting Business Intelligence (BI)</w:t>
-      </w:r>
-    </w:p>
-    <w:p>
-      <w:pPr>
-        <w:ind w:left="720"/>
-      </w:pPr>
-      <w:r>
-        <w:t>Train users to do it themselves</w:t>
-      </w:r>
-    </w:p>
-    <w:p>
-      <w:r>
-        <w:t>Typical Projects</w:t>
-      </w:r>
-    </w:p>
-    <w:p>
-      <w:pPr>
-        <w:ind w:left="720"/>
-      </w:pPr>
-      <w:r>
-        <w:t xml:space="preserve">Infrastructure monitoring in critical-facilities </w:t>
-      </w:r>
-      <w:r>
-        <w:t>for</w:t>
-      </w:r>
-      <w:r>
-        <w:t xml:space="preserve"> data centers and hospitals</w:t>
-      </w:r>
-      <w:r>
-        <w:tab/>
-      </w:r>
-    </w:p>
-    <w:p>
-      <w:pPr>
-        <w:ind w:left="720"/>
-      </w:pPr>
-      <w:r>
-        <w:t>Process improvement in pharma and bio-tech plants</w:t>
-      </w:r>
-    </w:p>
-    <w:p>
-      <w:pPr>
-        <w:ind w:left="720"/>
-      </w:pPr>
-      <w:r>
-        <w:t>Capacity a</w:t>
-      </w:r>
-      <w:r>
-        <w:t>ssurance at power plants</w:t>
-      </w:r>
-      <w:r>
-        <w:tab/>
-      </w:r>
-    </w:p>
-    <w:p>
-      <w:pPr>
-        <w:ind w:left="720"/>
-      </w:pPr>
-      <w:r>
-        <w:t>Regulatory compliance at refineries</w:t>
-      </w:r>
-    </w:p>
-    <w:p>
-      <w:pPr>
-        <w:ind w:left="720"/>
-      </w:pPr>
-      <w:r>
-        <w:t>Energy monitoring for equipment, buildings, and campuses</w:t>
-      </w:r>
-      <w:r>
-        <w:tab/>
-      </w:r>
-    </w:p>
-    <w:p>
-      <w:pPr>
-        <w:ind w:left="720"/>
-      </w:pPr>
-      <w:r>
-        <w:t>Condition-Based Maintenance (CBM) for oil &amp; gas pipelines</w:t>
-      </w:r>
-    </w:p>
-    <w:p/>
-    <w:p>
-      <w:pPr>
-        <w:pStyle w:val="IntenseQuote"/>
-      </w:pPr>
-      <w:r>
-        <w:t>About DST</w:t>
-      </w:r>
-    </w:p>
-    <w:p/>
-    <w:p>
-      <w:r>
-        <w:t>For more than 30 years, DST Controls has designed and fabricated control system panels and OEM sub-systems for a wide range of industrial customers. DST's professional, multi-disciplined engineering staff offers completed panel installation and validation in addition to a full range of controls integration services.</w:t>
-      </w:r>
-    </w:p>
-    <w:p>
-      <w:r>
-        <w:t>Building on its controls expertise, DST has become a global leader in industrial data monitoring and integration services. Through DST's Industrial Data Services, customers can leverage the value of real-time process and manufacturing data by integrating it into existing systems such as maintenance, asset management, and back-end business platforms.</w:t>
-      </w:r>
-    </w:p>
-    <w:p/>
-    <w:p>
-      <w:r>
         <w:t>DST's range of products and services, and how they apply to customer organizations, can be best visualized using the International Society of Automation (ISA) definition for integration of enterprise and control systems in the diagram on the right. ISA-95 consists of models and terminology used to determine which information has to be exchanged between systems for production, maintenance, and quality purposes, as well as corporate systems for finance and the supply chain.</w:t>
       </w:r>
     </w:p>
@@ -1976,7 +2000,7 @@
 </file>
 
 <file path=customXml/itemProps1.xml><?xml version="1.0" encoding="utf-8"?>
-<ds:datastoreItem xmlns:ds="http://schemas.openxmlformats.org/officeDocument/2006/customXml" ds:itemID="{C462444A-E28C-4DCF-A7C9-1381F10F93D0}">
+<ds:datastoreItem xmlns:ds="http://schemas.openxmlformats.org/officeDocument/2006/customXml" ds:itemID="{D1B56BF1-BF6B-4C90-B579-2F1BF8C5ED3F}">
   <ds:schemaRefs>
     <ds:schemaRef ds:uri="http://schemas.openxmlformats.org/officeDocument/2006/bibliography"/>
   </ds:schemaRefs>

</xml_diff>